<commit_message>
add queue job of repeat retry
</commit_message>
<xml_diff>
--- a/2018_01_09_Queue_emal.docx
+++ b/2018_01_09_Queue_emal.docx
@@ -678,6 +678,7 @@
       <w:pPr>
         <w:widowControl w:val="0"/>
         <w:numPr>
+          <w:ilvl w:val="0"/>
           <w:numId w:val="0"/>
         </w:numPr>
         <w:jc w:val="both"/>
@@ -686,11 +687,21 @@
           <w:lang w:val="en-US" w:eastAsia="zh-CN"/>
         </w:rPr>
       </w:pPr>
+      <w:r>
+        <w:rPr>
+          <w:rFonts w:hint="eastAsia"/>
+          <w:lang w:val="en-US" w:eastAsia="zh-CN"/>
+        </w:rPr>
+        <w:t xml:space="preserve">6.如果执行失败则删除的（也就是执行一次），在handle()方法里的第一行写入 $this-&gt;job-&gt;delete(); </w:t>
+      </w:r>
+      <w:bookmarkStart w:id="0" w:name="_GoBack"/>
+      <w:bookmarkEnd w:id="0"/>
     </w:p>
     <w:p>
       <w:pPr>
         <w:widowControl w:val="0"/>
         <w:numPr>
+          <w:ilvl w:val="0"/>
           <w:numId w:val="0"/>
         </w:numPr>
         <w:jc w:val="both"/>
@@ -711,6 +722,7 @@
       <w:pPr>
         <w:widowControl w:val="0"/>
         <w:numPr>
+          <w:ilvl w:val="0"/>
           <w:numId w:val="0"/>
         </w:numPr>
         <w:jc w:val="both"/>
@@ -762,8 +774,6 @@
           </wp:inline>
         </w:drawing>
       </w:r>
-      <w:bookmarkStart w:id="0" w:name="_GoBack"/>
-      <w:bookmarkEnd w:id="0"/>
     </w:p>
     <w:sectPr>
       <w:pgSz w:w="11906" w:h="16838"/>

</xml_diff>